<commit_message>
Added changes to doxc
</commit_message>
<xml_diff>
--- a/Amazon Design/Amazon doc.docx
+++ b/Amazon Design/Amazon doc.docx
@@ -3036,6 +3036,65 @@
         <w:ind w:left="360"/>
         <w:rPr>
           <w:rFonts w:cstheme="minorHAnsi"/>
+          <w:sz w:val="24"/>
+          <w:szCs w:val="24"/>
+        </w:rPr>
+      </w:pPr>
+      <w:r>
+        <w:rPr>
+          <w:rFonts w:cstheme="minorHAnsi"/>
+          <w:noProof/>
+          <w:sz w:val="24"/>
+          <w:szCs w:val="24"/>
+        </w:rPr>
+        <w:drawing>
+          <wp:inline distT="0" distB="0" distL="0" distR="0" wp14:anchorId="199E16DB" wp14:editId="0AE7D3EE">
+            <wp:extent cx="3532909" cy="2335876"/>
+            <wp:effectExtent l="0" t="0" r="0" b="7620"/>
+            <wp:docPr id="5" name="Picture 5" descr="A diagram of a product&#10;&#10;Description automatically generated"/>
+            <wp:cNvGraphicFramePr>
+              <a:graphicFrameLocks xmlns:a="http://schemas.openxmlformats.org/drawingml/2006/main" noChangeAspect="1"/>
+            </wp:cNvGraphicFramePr>
+            <a:graphic xmlns:a="http://schemas.openxmlformats.org/drawingml/2006/main">
+              <a:graphicData uri="http://schemas.openxmlformats.org/drawingml/2006/picture">
+                <pic:pic xmlns:pic="http://schemas.openxmlformats.org/drawingml/2006/picture">
+                  <pic:nvPicPr>
+                    <pic:cNvPr id="5" name="Picture 5" descr="A diagram of a product&#10;&#10;Description automatically generated"/>
+                    <pic:cNvPicPr/>
+                  </pic:nvPicPr>
+                  <pic:blipFill>
+                    <a:blip r:embed="rId7">
+                      <a:extLst>
+                        <a:ext uri="{28A0092B-C50C-407E-A947-70E740481C1C}">
+                          <a14:useLocalDpi xmlns:a14="http://schemas.microsoft.com/office/drawing/2010/main" val="0"/>
+                        </a:ext>
+                      </a:extLst>
+                    </a:blip>
+                    <a:stretch>
+                      <a:fillRect/>
+                    </a:stretch>
+                  </pic:blipFill>
+                  <pic:spPr>
+                    <a:xfrm>
+                      <a:off x="0" y="0"/>
+                      <a:ext cx="3532909" cy="2335876"/>
+                    </a:xfrm>
+                    <a:prstGeom prst="rect">
+                      <a:avLst/>
+                    </a:prstGeom>
+                  </pic:spPr>
+                </pic:pic>
+              </a:graphicData>
+            </a:graphic>
+          </wp:inline>
+        </w:drawing>
+      </w:r>
+    </w:p>
+    <w:p>
+      <w:pPr>
+        <w:ind w:left="360"/>
+        <w:rPr>
+          <w:rFonts w:cstheme="minorHAnsi"/>
           <w:b/>
           <w:bCs/>
           <w:sz w:val="24"/>
@@ -3224,6 +3283,7 @@
           <w:sz w:val="24"/>
           <w:szCs w:val="24"/>
         </w:rPr>
+        <w:lastRenderedPageBreak/>
         <w:t>ii. Frontend Technologies:</w:t>
       </w:r>
     </w:p>
@@ -3402,7 +3462,6 @@
           <w:sz w:val="24"/>
           <w:szCs w:val="24"/>
         </w:rPr>
-        <w:lastRenderedPageBreak/>
         <w:t>i</w:t>
       </w:r>
       <w:proofErr w:type="spellEnd"/>
@@ -3704,6 +3763,7 @@
           <w:sz w:val="24"/>
           <w:szCs w:val="24"/>
         </w:rPr>
+        <w:lastRenderedPageBreak/>
         <w:drawing>
           <wp:inline distT="0" distB="0" distL="0" distR="0" wp14:anchorId="13C9B005" wp14:editId="79181FEC">
             <wp:extent cx="4281295" cy="1922930"/>
@@ -3720,13 +3780,13 @@
                     <pic:cNvPicPr/>
                   </pic:nvPicPr>
                   <pic:blipFill>
-                    <a:blip r:embed="rId7">
+                    <a:blip r:embed="rId8">
                       <a:extLst>
                         <a:ext uri="{28A0092B-C50C-407E-A947-70E740481C1C}">
                           <a14:useLocalDpi xmlns:a14="http://schemas.microsoft.com/office/drawing/2010/main" val="0"/>
                         </a:ext>
                         <a:ext uri="{96DAC541-7B7A-43D3-8B79-37D633B846F1}">
-                          <asvg:svgBlip xmlns:asvg="http://schemas.microsoft.com/office/drawing/2016/SVG/main" r:embed="rId8"/>
+                          <asvg:svgBlip xmlns:asvg="http://schemas.microsoft.com/office/drawing/2016/SVG/main" r:embed="rId9"/>
                         </a:ext>
                       </a:extLst>
                     </a:blip>
@@ -3871,7 +3931,6 @@
           <w:szCs w:val="24"/>
           <w:lang w:val="en-US"/>
         </w:rPr>
-        <w:lastRenderedPageBreak/>
         <w:t xml:space="preserve">High </w:t>
       </w:r>
       <w:proofErr w:type="gramStart"/>
@@ -4381,6 +4440,7 @@
           <w:szCs w:val="24"/>
           <w:lang w:val="en-US"/>
         </w:rPr>
+        <w:lastRenderedPageBreak/>
         <w:t>Recommendations are sent to the frontend and displayed on the user's homepage interface.</w:t>
       </w:r>
     </w:p>
@@ -4572,7 +4632,6 @@
           <w:szCs w:val="24"/>
           <w:lang w:val="en-US"/>
         </w:rPr>
-        <w:lastRenderedPageBreak/>
         <w:t>Frontend transmits order details to the backend server.</w:t>
       </w:r>
     </w:p>
@@ -5039,6 +5098,7 @@
           <w:szCs w:val="24"/>
           <w:lang w:val="en-US"/>
         </w:rPr>
+        <w:lastRenderedPageBreak/>
         <w:t>Backend processes review submissions, stores them securely in the database, and retrieves review data to display on the frontend.</w:t>
       </w:r>
     </w:p>
@@ -5151,7 +5211,6 @@
           <w:sz w:val="24"/>
           <w:szCs w:val="24"/>
         </w:rPr>
-        <w:lastRenderedPageBreak/>
         <w:t>User Interfaces and Layers</w:t>
       </w:r>
     </w:p>
@@ -5334,7 +5393,16 @@
           <w:sz w:val="24"/>
           <w:szCs w:val="24"/>
         </w:rPr>
-        <w:t xml:space="preserve">Amazon integrates with external systems and services through APIs to extend its capabilities. Payment processing is facilitated through integration with payment gateway APIs such as PayPal API or Stripe API. Additionally, integration with shipping provider APIs like FedEx or UPS enables seamless order </w:t>
+        <w:t xml:space="preserve">Amazon integrates with external systems and services through APIs to extend its capabilities. Payment processing is facilitated through integration with payment gateway APIs such as PayPal API or Stripe API. Additionally, integration with shipping provider APIs like FedEx or UPS </w:t>
+      </w:r>
+      <w:r>
+        <w:rPr>
+          <w:rFonts w:cstheme="minorHAnsi"/>
+          <w:sz w:val="24"/>
+          <w:szCs w:val="24"/>
+        </w:rPr>
+        <w:lastRenderedPageBreak/>
+        <w:t xml:space="preserve">enables seamless order </w:t>
       </w:r>
       <w:proofErr w:type="spellStart"/>
       <w:r>
@@ -5492,16 +5560,7 @@
           <w:sz w:val="24"/>
           <w:szCs w:val="24"/>
         </w:rPr>
-        <w:t xml:space="preserve">The application will be deployed using containerization with Docker for packaging and Kubernetes for orchestration, enabling seamless scaling, deployment, and management of </w:t>
-      </w:r>
-      <w:r>
-        <w:rPr>
-          <w:color w:val="000000" w:themeColor="text1"/>
-          <w:sz w:val="24"/>
-          <w:szCs w:val="24"/>
-        </w:rPr>
-        <w:lastRenderedPageBreak/>
-        <w:t>containerized microservices. Continuous Integration/Continuous Deployment (CI/CD) pipelines will be implemented to automate the deployment process, ensuring rapid delivery of updates and enhancements to the platform.</w:t>
+        <w:t>The application will be deployed using containerization with Docker for packaging and Kubernetes for orchestration, enabling seamless scaling, deployment, and management of containerized microservices. Continuous Integration/Continuous Deployment (CI/CD) pipelines will be implemented to automate the deployment process, ensuring rapid delivery of updates and enhancements to the platform.</w:t>
       </w:r>
     </w:p>
     <w:p>
@@ -5679,7 +5738,7 @@
                     <pic:cNvPicPr/>
                   </pic:nvPicPr>
                   <pic:blipFill>
-                    <a:blip r:embed="rId9">
+                    <a:blip r:embed="rId10">
                       <a:extLst>
                         <a:ext uri="{28A0092B-C50C-407E-A947-70E740481C1C}">
                           <a14:useLocalDpi xmlns:a14="http://schemas.microsoft.com/office/drawing/2010/main" val="0"/>

</xml_diff>